<commit_message>
Added D-FlipFlop, Shift Register, Mux codes
Signed-off-by: aetisam tasleem <aetisamtasleem148@gmail.com>
</commit_message>
<xml_diff>
--- a/LAB1.docx
+++ b/LAB1.docx
@@ -9,6 +9,9 @@
     </w:p>
     <w:p>
       <w:r>
+        <w:rPr>
+          <w:noProof/>
+        </w:rPr>
         <w:drawing>
           <wp:inline distT="0" distB="0" distL="0" distR="0" wp14:anchorId="7867609A" wp14:editId="2B190DB6">
             <wp:extent cx="5943600" cy="1520825"/>
@@ -53,6 +56,9 @@
     </w:p>
     <w:p>
       <w:r>
+        <w:rPr>
+          <w:noProof/>
+        </w:rPr>
         <w:drawing>
           <wp:inline distT="0" distB="0" distL="0" distR="0" wp14:anchorId="30204263" wp14:editId="4DA009B9">
             <wp:extent cx="5943600" cy="1758315"/>
@@ -517,6 +523,9 @@
         <w:br/>
       </w:r>
       <w:r>
+        <w:rPr>
+          <w:noProof/>
+        </w:rPr>
         <w:drawing>
           <wp:inline distT="0" distB="0" distL="0" distR="0" wp14:anchorId="4200E018" wp14:editId="78D051FB">
             <wp:extent cx="5943600" cy="3003550"/>
@@ -565,6 +574,9 @@
     <w:p/>
     <w:p>
       <w:r>
+        <w:rPr>
+          <w:noProof/>
+        </w:rPr>
         <w:lastRenderedPageBreak/>
         <w:drawing>
           <wp:inline distT="0" distB="0" distL="0" distR="0" wp14:anchorId="5A19A1BE" wp14:editId="02366A9A">
@@ -877,6 +889,8 @@
         <w:t>end architecture Behavioral;</w:t>
       </w:r>
     </w:p>
+    <w:p/>
+    <w:p/>
     <w:p/>
     <w:p/>
     <w:p/>

</xml_diff>